<commit_message>
Sreetama Chatterjee CV is checked in
Sreetama Chatterjee CV is checked in
</commit_message>
<xml_diff>
--- a/Offline/BusinessManagement/Information/MTG/MTG-Information.docx
+++ b/Offline/BusinessManagement/Information/MTG/MTG-Information.docx
@@ -467,6 +467,38 @@
       <w:pPr>
         <w:pStyle w:val="NoSpacing"/>
       </w:pPr>
+      <w:r>
+        <w:t>From Subroto Ghosh on 14-09-2023</w:t>
+      </w:r>
+    </w:p>
+    <w:p>
+      <w:pPr>
+        <w:pStyle w:val="NoSpacing"/>
+      </w:pPr>
+    </w:p>
+    <w:p>
+      <w:pPr>
+        <w:pStyle w:val="NoSpacing"/>
+      </w:pPr>
+      <w:r>
+        <w:t>Good afternoon Sir..</w:t>
+      </w:r>
+    </w:p>
+    <w:p>
+      <w:pPr>
+        <w:pStyle w:val="NoSpacing"/>
+      </w:pPr>
+      <w:r>
+        <w:t xml:space="preserve"> Sir you can purchase. N.E.E.T STUDY MATERIALS AND D.P.P FROM NAKUL JI AND FOR J.E.E MAINS and ADV.FROM CENGAGE ...I THINK CENGAGE HAS DIGITAL APP. TOO..</w:t>
+      </w:r>
+    </w:p>
+    <w:p>
+      <w:pPr>
+        <w:pStyle w:val="NoSpacing"/>
+      </w:pPr>
+      <w:r>
+        <w:t>REGARDS</w:t>
+      </w:r>
     </w:p>
     <w:sectPr>
       <w:pgSz w:w="11906" w:h="16838"/>

</xml_diff>